<commit_message>
Changes re ol, ul lists; images
</commit_message>
<xml_diff>
--- a/docx4j/docs/OpenDoPE_XHTML.docx
+++ b/docx4j/docs/OpenDoPE_XHTML.docx
@@ -12,7 +12,11 @@
     </w:p>
     <w:p>
       <w:r>
-        <w:t>13 Nov 2011</w:t>
+        <w:t>Initial draft: 13 Nov 2011;</w:t>
+      </w:r>
+      <w:r>
+        <w:br/>
+        <w:t>this version: 18 Nov (improvements to ol, ul and img support)</w:t>
       </w:r>
     </w:p>
     <w:p>
@@ -3042,6 +3046,7 @@
           <w:sz w:val="16"/>
           <w:szCs w:val="16"/>
         </w:rPr>
+        <w:lastRenderedPageBreak/>
         <w:t xml:space="preserve">            &lt;</w:t>
       </w:r>
       <w:r>
@@ -3082,7 +3087,6 @@
           <w:sz w:val="16"/>
           <w:szCs w:val="16"/>
         </w:rPr>
-        <w:lastRenderedPageBreak/>
         <w:t xml:space="preserve">              &lt;</w:t>
       </w:r>
       <w:r>
@@ -3907,24 +3911,17 @@
         </w:numPr>
       </w:pPr>
       <w:r>
-        <w:t>images</w:t>
-      </w:r>
-    </w:p>
-    <w:p>
-      <w:pPr>
-        <w:pStyle w:val="ListParagraph"/>
-        <w:numPr>
-          <w:ilvl w:val="0"/>
-          <w:numId w:val="2"/>
-        </w:numPr>
-      </w:pPr>
-      <w:r>
         <w:t>fonts</w:t>
       </w:r>
     </w:p>
     <w:p>
       <w:r>
-        <w:t>Support for lists (ol, ul) is currently extremely rudimentary.</w:t>
+        <w:t>Support for lists (ol, ul) is currently rudimentary: only list-style-type 'decimal' and 'disc' are supported, and CSS is ignored.</w:t>
+      </w:r>
+    </w:p>
+    <w:p>
+      <w:r>
+        <w:t>There is basic support for importing images, but no scaling etc yet.</w:t>
       </w:r>
     </w:p>
     <w:p>

</xml_diff>